<commit_message>
Aplicando Funções no Crud
</commit_message>
<xml_diff>
--- a/ATIVIDADE – APLICANDO FUNÇÕES E CONEXÃO COM BANCO DE DADOS.docx
+++ b/ATIVIDADE – APLICANDO FUNÇÕES E CONEXÃO COM BANCO DE DADOS.docx
@@ -50,7 +50,7 @@
     <w:p>
       <w:r>
         <w:pict w14:anchorId="31003627">
-          <v:rect id="_x0000_i1055" style="width:0;height:1.5pt" o:hralign="center" o:hrstd="t" o:hr="t" fillcolor="#a0a0a0" stroked="f"/>
+          <v:rect id="_x0000_i1025" style="width:0;height:1.5pt" o:hralign="center" o:hrstd="t" o:hr="t" fillcolor="#a0a0a0" stroked="f"/>
         </w:pict>
       </w:r>
     </w:p>
@@ -75,24 +75,40 @@
           <w:ilvl w:val="0"/>
           <w:numId w:val="1"/>
         </w:numPr>
-      </w:pPr>
-      <w:r>
+        <w:rPr>
+          <w:color w:val="4EA72E" w:themeColor="accent6"/>
+        </w:rPr>
+      </w:pPr>
+      <w:r>
+        <w:rPr>
+          <w:color w:val="4EA72E" w:themeColor="accent6"/>
+        </w:rPr>
         <w:t xml:space="preserve">No arquivo </w:t>
       </w:r>
       <w:r>
         <w:rPr>
           <w:b/>
           <w:bCs/>
+          <w:color w:val="4EA72E" w:themeColor="accent6"/>
         </w:rPr>
         <w:t>connectDB.py</w:t>
       </w:r>
       <w:r>
+        <w:rPr>
+          <w:color w:val="4EA72E" w:themeColor="accent6"/>
+        </w:rPr>
         <w:t>, crie a função responsável por estabelecer a conexão com o banco de dados.</w:t>
       </w:r>
       <w:r>
-        <w:br/>
-      </w:r>
-      <w:r>
+        <w:rPr>
+          <w:color w:val="4EA72E" w:themeColor="accent6"/>
+        </w:rPr>
+        <w:br/>
+      </w:r>
+      <w:r>
+        <w:rPr>
+          <w:color w:val="4EA72E" w:themeColor="accent6"/>
+        </w:rPr>
         <w:br/>
       </w:r>
     </w:p>
@@ -104,6 +120,9 @@
         </w:numPr>
       </w:pPr>
       <w:r>
+        <w:rPr>
+          <w:color w:val="4EA72E" w:themeColor="accent6"/>
+        </w:rPr>
         <w:t>Garanta que a conexão siga os padrões estudados nas aulas anteriores, incluindo segurança e tratamento básico de erros.</w:t>
       </w:r>
       <w:r>
@@ -116,7 +135,7 @@
     <w:p>
       <w:r>
         <w:pict w14:anchorId="702A3FF8">
-          <v:rect id="_x0000_i1056" style="width:0;height:1.5pt" o:hralign="center" o:hrstd="t" o:hr="t" fillcolor="#a0a0a0" stroked="f"/>
+          <v:rect id="_x0000_i1026" style="width:0;height:1.5pt" o:hralign="center" o:hrstd="t" o:hr="t" fillcolor="#a0a0a0" stroked="f"/>
         </w:pict>
       </w:r>
     </w:p>
@@ -141,34 +160,54 @@
           <w:ilvl w:val="0"/>
           <w:numId w:val="2"/>
         </w:numPr>
-      </w:pPr>
-      <w:r>
+        <w:rPr>
+          <w:color w:val="4EA72E" w:themeColor="accent6"/>
+        </w:rPr>
+      </w:pPr>
+      <w:r>
+        <w:rPr>
+          <w:color w:val="4EA72E" w:themeColor="accent6"/>
+        </w:rPr>
         <w:t xml:space="preserve">No arquivo </w:t>
       </w:r>
       <w:r>
         <w:rPr>
           <w:b/>
           <w:bCs/>
+          <w:color w:val="4EA72E" w:themeColor="accent6"/>
         </w:rPr>
         <w:t>iteracaoUsuario.py</w:t>
       </w:r>
       <w:r>
+        <w:rPr>
+          <w:color w:val="4EA72E" w:themeColor="accent6"/>
+        </w:rPr>
         <w:t xml:space="preserve">, importe a função de conexão criada em </w:t>
       </w:r>
       <w:r>
         <w:rPr>
           <w:b/>
           <w:bCs/>
+          <w:color w:val="4EA72E" w:themeColor="accent6"/>
         </w:rPr>
         <w:t>connectDB.py</w:t>
       </w:r>
       <w:r>
+        <w:rPr>
+          <w:color w:val="4EA72E" w:themeColor="accent6"/>
+        </w:rPr>
         <w:t>.</w:t>
       </w:r>
       <w:r>
-        <w:br/>
-      </w:r>
-      <w:r>
+        <w:rPr>
+          <w:color w:val="4EA72E" w:themeColor="accent6"/>
+        </w:rPr>
+        <w:br/>
+      </w:r>
+      <w:r>
+        <w:rPr>
+          <w:color w:val="4EA72E" w:themeColor="accent6"/>
+        </w:rPr>
         <w:br/>
       </w:r>
     </w:p>
@@ -178,14 +217,26 @@
           <w:ilvl w:val="0"/>
           <w:numId w:val="2"/>
         </w:numPr>
-      </w:pPr>
-      <w:r>
+        <w:rPr>
+          <w:color w:val="4EA72E" w:themeColor="accent6"/>
+        </w:rPr>
+      </w:pPr>
+      <w:r>
+        <w:rPr>
+          <w:color w:val="4EA72E" w:themeColor="accent6"/>
+        </w:rPr>
         <w:t>Ao iniciar a interação com o usuário, utilize essa conexão para:</w:t>
       </w:r>
       <w:r>
-        <w:br/>
-      </w:r>
-      <w:r>
+        <w:rPr>
+          <w:color w:val="4EA72E" w:themeColor="accent6"/>
+        </w:rPr>
+        <w:br/>
+      </w:r>
+      <w:r>
+        <w:rPr>
+          <w:color w:val="4EA72E" w:themeColor="accent6"/>
+        </w:rPr>
         <w:br/>
       </w:r>
     </w:p>
@@ -195,14 +246,26 @@
           <w:ilvl w:val="1"/>
           <w:numId w:val="2"/>
         </w:numPr>
-      </w:pPr>
-      <w:r>
+        <w:rPr>
+          <w:color w:val="4EA72E" w:themeColor="accent6"/>
+        </w:rPr>
+      </w:pPr>
+      <w:r>
+        <w:rPr>
+          <w:color w:val="4EA72E" w:themeColor="accent6"/>
+        </w:rPr>
         <w:t>Listar as tabelas existentes no banco (essa funcionalidade deve estar funcional).</w:t>
       </w:r>
       <w:r>
-        <w:br/>
-      </w:r>
-      <w:r>
+        <w:rPr>
+          <w:color w:val="4EA72E" w:themeColor="accent6"/>
+        </w:rPr>
+        <w:br/>
+      </w:r>
+      <w:r>
+        <w:rPr>
+          <w:color w:val="4EA72E" w:themeColor="accent6"/>
+        </w:rPr>
         <w:br/>
       </w:r>
     </w:p>
@@ -214,6 +277,9 @@
         </w:numPr>
       </w:pPr>
       <w:r>
+        <w:rPr>
+          <w:color w:val="4EA72E" w:themeColor="accent6"/>
+        </w:rPr>
         <w:t>Criar o banco automaticamente caso ainda não exista (funcional).</w:t>
       </w:r>
       <w:r>
@@ -226,7 +292,7 @@
     <w:p>
       <w:r>
         <w:pict w14:anchorId="1FE50A14">
-          <v:rect id="_x0000_i1057" style="width:0;height:1.5pt" o:hralign="center" o:hrstd="t" o:hr="t" fillcolor="#a0a0a0" stroked="f"/>
+          <v:rect id="_x0000_i1027" style="width:0;height:1.5pt" o:hralign="center" o:hrstd="t" o:hr="t" fillcolor="#a0a0a0" stroked="f"/>
         </w:pict>
       </w:r>
     </w:p>
@@ -246,7 +312,15 @@
       </w:r>
     </w:p>
     <w:p>
-      <w:r>
+      <w:pPr>
+        <w:rPr>
+          <w:color w:val="4EA72E" w:themeColor="accent6"/>
+        </w:rPr>
+      </w:pPr>
+      <w:r>
+        <w:rPr>
+          <w:color w:val="4EA72E" w:themeColor="accent6"/>
+        </w:rPr>
         <w:lastRenderedPageBreak/>
         <w:t>Durante a interação com o usuário, garanta que:</w:t>
       </w:r>
@@ -257,14 +331,26 @@
           <w:ilvl w:val="0"/>
           <w:numId w:val="3"/>
         </w:numPr>
-      </w:pPr>
-      <w:r>
+        <w:rPr>
+          <w:color w:val="4EA72E" w:themeColor="accent6"/>
+        </w:rPr>
+      </w:pPr>
+      <w:r>
+        <w:rPr>
+          <w:color w:val="4EA72E" w:themeColor="accent6"/>
+        </w:rPr>
         <w:t>A listagem das tabelas esteja operando corretamente.</w:t>
       </w:r>
       <w:r>
-        <w:br/>
-      </w:r>
-      <w:r>
+        <w:rPr>
+          <w:color w:val="4EA72E" w:themeColor="accent6"/>
+        </w:rPr>
+        <w:br/>
+      </w:r>
+      <w:r>
+        <w:rPr>
+          <w:color w:val="4EA72E" w:themeColor="accent6"/>
+        </w:rPr>
         <w:br/>
       </w:r>
     </w:p>
@@ -274,14 +360,26 @@
           <w:ilvl w:val="0"/>
           <w:numId w:val="3"/>
         </w:numPr>
-      </w:pPr>
-      <w:r>
+        <w:rPr>
+          <w:color w:val="4EA72E" w:themeColor="accent6"/>
+        </w:rPr>
+      </w:pPr>
+      <w:r>
+        <w:rPr>
+          <w:color w:val="4EA72E" w:themeColor="accent6"/>
+        </w:rPr>
         <w:t>A criação do banco seja executada automaticamente quando necessário.</w:t>
       </w:r>
       <w:r>
-        <w:br/>
-      </w:r>
-      <w:r>
+        <w:rPr>
+          <w:color w:val="4EA72E" w:themeColor="accent6"/>
+        </w:rPr>
+        <w:br/>
+      </w:r>
+      <w:r>
+        <w:rPr>
+          <w:color w:val="4EA72E" w:themeColor="accent6"/>
+        </w:rPr>
         <w:br/>
       </w:r>
     </w:p>
@@ -291,14 +389,26 @@
           <w:ilvl w:val="0"/>
           <w:numId w:val="3"/>
         </w:numPr>
-      </w:pPr>
-      <w:r>
+        <w:rPr>
+          <w:color w:val="4EA72E" w:themeColor="accent6"/>
+        </w:rPr>
+      </w:pPr>
+      <w:r>
+        <w:rPr>
+          <w:color w:val="4EA72E" w:themeColor="accent6"/>
+        </w:rPr>
         <w:t>A lógica de loops e condicionais que foi implementada na etapa anterior continue funcionando.</w:t>
       </w:r>
       <w:r>
-        <w:br/>
-      </w:r>
-      <w:r>
+        <w:rPr>
+          <w:color w:val="4EA72E" w:themeColor="accent6"/>
+        </w:rPr>
+        <w:br/>
+      </w:r>
+      <w:r>
+        <w:rPr>
+          <w:color w:val="4EA72E" w:themeColor="accent6"/>
+        </w:rPr>
         <w:br/>
       </w:r>
     </w:p>
@@ -310,6 +420,9 @@
         </w:numPr>
       </w:pPr>
       <w:r>
+        <w:rPr>
+          <w:color w:val="4EA72E" w:themeColor="accent6"/>
+        </w:rPr>
         <w:t>Outras ações (como deletar tabelas) ainda podem permanecer como mensagens ilustrativas, se não forem abordadas nesta etapa.</w:t>
       </w:r>
       <w:r>
@@ -322,7 +435,7 @@
     <w:p>
       <w:r>
         <w:pict w14:anchorId="30C053D8">
-          <v:rect id="_x0000_i1058" style="width:0;height:1.5pt" o:hralign="center" o:hrstd="t" o:hr="t" fillcolor="#a0a0a0" stroked="f"/>
+          <v:rect id="_x0000_i1028" style="width:0;height:1.5pt" o:hralign="center" o:hrstd="t" o:hr="t" fillcolor="#a0a0a0" stroked="f"/>
         </w:pict>
       </w:r>
     </w:p>
@@ -342,7 +455,15 @@
       </w:r>
     </w:p>
     <w:p>
-      <w:r>
+      <w:pPr>
+        <w:rPr>
+          <w:color w:val="4EA72E" w:themeColor="accent6"/>
+        </w:rPr>
+      </w:pPr>
+      <w:r>
+        <w:rPr>
+          <w:color w:val="4EA72E" w:themeColor="accent6"/>
+        </w:rPr>
         <w:t>Após finalizar a função de interação com a conexão ativa:</w:t>
       </w:r>
     </w:p>
@@ -352,14 +473,26 @@
           <w:ilvl w:val="0"/>
           <w:numId w:val="4"/>
         </w:numPr>
-      </w:pPr>
-      <w:r>
+        <w:rPr>
+          <w:color w:val="4EA72E" w:themeColor="accent6"/>
+        </w:rPr>
+      </w:pPr>
+      <w:r>
+        <w:rPr>
+          <w:color w:val="4EA72E" w:themeColor="accent6"/>
+        </w:rPr>
         <w:t>Abra o terminal na pasta raiz do projeto.</w:t>
       </w:r>
       <w:r>
-        <w:br/>
-      </w:r>
-      <w:r>
+        <w:rPr>
+          <w:color w:val="4EA72E" w:themeColor="accent6"/>
+        </w:rPr>
+        <w:br/>
+      </w:r>
+      <w:r>
+        <w:rPr>
+          <w:color w:val="4EA72E" w:themeColor="accent6"/>
+        </w:rPr>
         <w:br/>
       </w:r>
     </w:p>
@@ -369,38 +502,68 @@
           <w:ilvl w:val="0"/>
           <w:numId w:val="4"/>
         </w:numPr>
-      </w:pPr>
-      <w:r>
+        <w:rPr>
+          <w:color w:val="4EA72E" w:themeColor="accent6"/>
+        </w:rPr>
+      </w:pPr>
+      <w:r>
+        <w:rPr>
+          <w:color w:val="4EA72E" w:themeColor="accent6"/>
+        </w:rPr>
         <w:t>Execute os comandos para enviar as alterações ao repositório (</w:t>
       </w:r>
       <w:proofErr w:type="spellStart"/>
       <w:r>
+        <w:rPr>
+          <w:color w:val="4EA72E" w:themeColor="accent6"/>
+        </w:rPr>
         <w:t>add</w:t>
       </w:r>
       <w:proofErr w:type="spellEnd"/>
       <w:r>
+        <w:rPr>
+          <w:color w:val="4EA72E" w:themeColor="accent6"/>
+        </w:rPr>
         <w:t xml:space="preserve">, </w:t>
       </w:r>
       <w:proofErr w:type="spellStart"/>
       <w:r>
+        <w:rPr>
+          <w:color w:val="4EA72E" w:themeColor="accent6"/>
+        </w:rPr>
         <w:t>commit</w:t>
       </w:r>
       <w:proofErr w:type="spellEnd"/>
       <w:r>
+        <w:rPr>
+          <w:color w:val="4EA72E" w:themeColor="accent6"/>
+        </w:rPr>
         <w:t xml:space="preserve"> e </w:t>
       </w:r>
       <w:proofErr w:type="spellStart"/>
       <w:r>
+        <w:rPr>
+          <w:color w:val="4EA72E" w:themeColor="accent6"/>
+        </w:rPr>
         <w:t>push</w:t>
       </w:r>
       <w:proofErr w:type="spellEnd"/>
       <w:r>
+        <w:rPr>
+          <w:color w:val="4EA72E" w:themeColor="accent6"/>
+        </w:rPr>
         <w:t>).</w:t>
       </w:r>
       <w:r>
-        <w:br/>
-      </w:r>
-      <w:r>
+        <w:rPr>
+          <w:color w:val="4EA72E" w:themeColor="accent6"/>
+        </w:rPr>
+        <w:br/>
+      </w:r>
+      <w:r>
+        <w:rPr>
+          <w:color w:val="4EA72E" w:themeColor="accent6"/>
+        </w:rPr>
         <w:br/>
       </w:r>
     </w:p>
@@ -410,14 +573,26 @@
           <w:ilvl w:val="0"/>
           <w:numId w:val="4"/>
         </w:numPr>
-      </w:pPr>
-      <w:r>
+        <w:rPr>
+          <w:color w:val="4EA72E" w:themeColor="accent6"/>
+        </w:rPr>
+      </w:pPr>
+      <w:r>
+        <w:rPr>
+          <w:color w:val="4EA72E" w:themeColor="accent6"/>
+        </w:rPr>
         <w:t>Verifique no GitHub se os arquivos foram atualizados corretamente.</w:t>
       </w:r>
       <w:r>
-        <w:br/>
-      </w:r>
-      <w:r>
+        <w:rPr>
+          <w:color w:val="4EA72E" w:themeColor="accent6"/>
+        </w:rPr>
+        <w:br/>
+      </w:r>
+      <w:r>
+        <w:rPr>
+          <w:color w:val="4EA72E" w:themeColor="accent6"/>
+        </w:rPr>
         <w:br/>
       </w:r>
     </w:p>
@@ -429,6 +604,9 @@
         </w:numPr>
       </w:pPr>
       <w:r>
+        <w:rPr>
+          <w:color w:val="4EA72E" w:themeColor="accent6"/>
+        </w:rPr>
         <w:t>Informe o professor e envie o link do repositório para conferência da atividade.</w:t>
       </w:r>
       <w:r>
@@ -441,7 +619,7 @@
     <w:p>
       <w:r>
         <w:pict w14:anchorId="5D5D503F">
-          <v:rect id="_x0000_i1059" style="width:0;height:1.5pt" o:hralign="center" o:hrstd="t" o:hr="t" fillcolor="#a0a0a0" stroked="f"/>
+          <v:rect id="_x0000_i1029" style="width:0;height:1.5pt" o:hralign="center" o:hrstd="t" o:hr="t" fillcolor="#a0a0a0" stroked="f"/>
         </w:pict>
       </w:r>
     </w:p>
@@ -1568,6 +1746,7 @@
   <w:style w:type="character" w:default="1" w:styleId="Fontepargpadro">
     <w:name w:val="Default Paragraph Font"/>
     <w:uiPriority w:val="1"/>
+    <w:semiHidden/>
     <w:unhideWhenUsed/>
   </w:style>
   <w:style w:type="table" w:default="1" w:styleId="Tabelanormal">

</xml_diff>